<commit_message>
format word docs to generate better looking marckdowns
Signed-off-by: João Baptista <joaobat@live.com.pt>
</commit_message>
<xml_diff>
--- a/docs/Cobertura_de_video.docx
+++ b/docs/Cobertura_de_video.docx
@@ -4,10 +4,12 @@
   <w:body>
     <w:p>
       <w:pPr>
+        <w:pStyle w:val="Ttulo1"/>
         <w:jc w:val="center"/>
         <w:rPr>
           <w:b/>
           <w:bCs/>
+          <w:color w:val="000000" w:themeColor="text1"/>
           <w:sz w:val="48"/>
           <w:szCs w:val="48"/>
         </w:rPr>
@@ -16,28 +18,11 @@
         <w:rPr>
           <w:b/>
           <w:bCs/>
+          <w:color w:val="000000" w:themeColor="text1"/>
           <w:sz w:val="48"/>
           <w:szCs w:val="48"/>
         </w:rPr>
-        <w:t>XVIII Jornadas da Computação Gr</w:t>
-      </w:r>
-      <w:r>
-        <w:rPr>
-          <w:b/>
-          <w:bCs/>
-          <w:sz w:val="48"/>
-          <w:szCs w:val="48"/>
-        </w:rPr>
-        <w:t>á</w:t>
-      </w:r>
-      <w:r>
-        <w:rPr>
-          <w:b/>
-          <w:bCs/>
-          <w:sz w:val="48"/>
-          <w:szCs w:val="48"/>
-        </w:rPr>
-        <w:t>fica</w:t>
+        <w:t>XVIII Jornadas da Computação Gráfica</w:t>
       </w:r>
     </w:p>
     <w:p>
@@ -53,10 +38,12 @@
     </w:p>
     <w:p>
       <w:pPr>
+        <w:pStyle w:val="Ttulo2"/>
         <w:jc w:val="center"/>
         <w:rPr>
           <w:b/>
           <w:bCs/>
+          <w:color w:val="000000" w:themeColor="text1"/>
           <w:sz w:val="36"/>
           <w:szCs w:val="36"/>
         </w:rPr>
@@ -65,6 +52,7 @@
         <w:rPr>
           <w:b/>
           <w:bCs/>
+          <w:color w:val="000000" w:themeColor="text1"/>
           <w:sz w:val="36"/>
           <w:szCs w:val="36"/>
         </w:rPr>
@@ -73,13 +61,20 @@
     </w:p>
     <w:p>
       <w:pPr>
-        <w:rPr>
+        <w:pStyle w:val="Ttulo3"/>
+        <w:rPr>
+          <w:b/>
+          <w:bCs/>
+          <w:color w:val="000000" w:themeColor="text1"/>
           <w:sz w:val="32"/>
           <w:szCs w:val="32"/>
         </w:rPr>
       </w:pPr>
       <w:r>
         <w:rPr>
+          <w:b/>
+          <w:bCs/>
+          <w:color w:val="000000" w:themeColor="text1"/>
           <w:sz w:val="32"/>
           <w:szCs w:val="32"/>
         </w:rPr>
@@ -117,13 +112,20 @@
     </w:p>
     <w:p>
       <w:pPr>
-        <w:rPr>
+        <w:pStyle w:val="Ttulo3"/>
+        <w:rPr>
+          <w:b/>
+          <w:bCs/>
+          <w:color w:val="000000" w:themeColor="text1"/>
           <w:sz w:val="32"/>
           <w:szCs w:val="32"/>
         </w:rPr>
       </w:pPr>
       <w:r>
         <w:rPr>
+          <w:b/>
+          <w:bCs/>
+          <w:color w:val="000000" w:themeColor="text1"/>
           <w:sz w:val="32"/>
           <w:szCs w:val="32"/>
         </w:rPr>
@@ -138,13 +140,20 @@
     <w:p/>
     <w:p>
       <w:pPr>
-        <w:rPr>
+        <w:pStyle w:val="Ttulo3"/>
+        <w:rPr>
+          <w:b/>
+          <w:bCs/>
+          <w:color w:val="000000" w:themeColor="text1"/>
           <w:sz w:val="32"/>
           <w:szCs w:val="32"/>
         </w:rPr>
       </w:pPr>
       <w:r>
         <w:rPr>
+          <w:b/>
+          <w:bCs/>
+          <w:color w:val="000000" w:themeColor="text1"/>
           <w:sz w:val="32"/>
           <w:szCs w:val="32"/>
         </w:rPr>
@@ -166,24 +175,29 @@
     <w:p/>
     <w:p>
       <w:pPr>
+        <w:pStyle w:val="Ttulo2"/>
         <w:jc w:val="center"/>
         <w:rPr>
           <w:b/>
           <w:bCs/>
+          <w:color w:val="000000" w:themeColor="text1"/>
           <w:sz w:val="36"/>
           <w:szCs w:val="36"/>
         </w:rPr>
       </w:pPr>
+      <w:bookmarkStart w:id="0" w:name="_GoBack"/>
       <w:r>
         <w:rPr>
           <w:b/>
           <w:bCs/>
+          <w:color w:val="000000" w:themeColor="text1"/>
           <w:sz w:val="36"/>
           <w:szCs w:val="36"/>
         </w:rPr>
         <w:t>Horários</w:t>
       </w:r>
     </w:p>
+    <w:bookmarkEnd w:id="0"/>
     <w:p>
       <w:proofErr w:type="spellStart"/>
       <w:r>
@@ -543,15 +557,12 @@
       </w:pPr>
     </w:p>
     <w:p>
-      <w:bookmarkStart w:id="0" w:name="_GoBack"/>
-      <w:bookmarkEnd w:id="0"/>
       <w:proofErr w:type="spellStart"/>
       <w:r>
         <w:rPr>
           <w:b/>
           <w:bCs/>
         </w:rPr>
-        <w:lastRenderedPageBreak/>
         <w:t>Info</w:t>
       </w:r>
       <w:proofErr w:type="spellEnd"/>
@@ -594,6 +605,7 @@
           </w:tcPr>
           <w:p>
             <w:r>
+              <w:lastRenderedPageBreak/>
               <w:t>Nome</w:t>
             </w:r>
           </w:p>
@@ -1516,6 +1528,71 @@
     <w:qFormat/>
     <w:rsid w:val="008E5FE3"/>
   </w:style>
+  <w:style w:type="paragraph" w:styleId="Ttulo1">
+    <w:name w:val="heading 1"/>
+    <w:basedOn w:val="Normal"/>
+    <w:next w:val="Normal"/>
+    <w:link w:val="Ttulo1Carter"/>
+    <w:uiPriority w:val="9"/>
+    <w:qFormat/>
+    <w:rsid w:val="002705D8"/>
+    <w:pPr>
+      <w:keepNext/>
+      <w:keepLines/>
+      <w:spacing w:before="240" w:after="0"/>
+      <w:outlineLvl w:val="0"/>
+    </w:pPr>
+    <w:rPr>
+      <w:rFonts w:asciiTheme="majorHAnsi" w:eastAsiaTheme="majorEastAsia" w:hAnsiTheme="majorHAnsi" w:cstheme="majorBidi"/>
+      <w:color w:val="2F5496" w:themeColor="accent1" w:themeShade="BF"/>
+      <w:sz w:val="32"/>
+      <w:szCs w:val="32"/>
+    </w:rPr>
+  </w:style>
+  <w:style w:type="paragraph" w:styleId="Ttulo2">
+    <w:name w:val="heading 2"/>
+    <w:basedOn w:val="Normal"/>
+    <w:next w:val="Normal"/>
+    <w:link w:val="Ttulo2Carter"/>
+    <w:uiPriority w:val="9"/>
+    <w:unhideWhenUsed/>
+    <w:qFormat/>
+    <w:rsid w:val="002705D8"/>
+    <w:pPr>
+      <w:keepNext/>
+      <w:keepLines/>
+      <w:spacing w:before="40" w:after="0"/>
+      <w:outlineLvl w:val="1"/>
+    </w:pPr>
+    <w:rPr>
+      <w:rFonts w:asciiTheme="majorHAnsi" w:eastAsiaTheme="majorEastAsia" w:hAnsiTheme="majorHAnsi" w:cstheme="majorBidi"/>
+      <w:color w:val="2F5496" w:themeColor="accent1" w:themeShade="BF"/>
+      <w:sz w:val="26"/>
+      <w:szCs w:val="26"/>
+    </w:rPr>
+  </w:style>
+  <w:style w:type="paragraph" w:styleId="Ttulo3">
+    <w:name w:val="heading 3"/>
+    <w:basedOn w:val="Normal"/>
+    <w:next w:val="Normal"/>
+    <w:link w:val="Ttulo3Carter"/>
+    <w:uiPriority w:val="9"/>
+    <w:unhideWhenUsed/>
+    <w:qFormat/>
+    <w:rsid w:val="002705D8"/>
+    <w:pPr>
+      <w:keepNext/>
+      <w:keepLines/>
+      <w:spacing w:before="40" w:after="0"/>
+      <w:outlineLvl w:val="2"/>
+    </w:pPr>
+    <w:rPr>
+      <w:rFonts w:asciiTheme="majorHAnsi" w:eastAsiaTheme="majorEastAsia" w:hAnsiTheme="majorHAnsi" w:cstheme="majorBidi"/>
+      <w:color w:val="1F3763" w:themeColor="accent1" w:themeShade="7F"/>
+      <w:sz w:val="24"/>
+      <w:szCs w:val="24"/>
+    </w:rPr>
+  </w:style>
   <w:style w:type="character" w:default="1" w:styleId="Tipodeletrapredefinidodopargrafo">
     <w:name w:val="Default Paragraph Font"/>
     <w:uiPriority w:val="1"/>
@@ -1572,6 +1649,45 @@
         <w:insideV w:val="single" w:sz="4" w:space="0" w:color="auto"/>
       </w:tblBorders>
     </w:tblPr>
+  </w:style>
+  <w:style w:type="character" w:customStyle="1" w:styleId="Ttulo1Carter">
+    <w:name w:val="Título 1 Caráter"/>
+    <w:basedOn w:val="Tipodeletrapredefinidodopargrafo"/>
+    <w:link w:val="Ttulo1"/>
+    <w:uiPriority w:val="9"/>
+    <w:rsid w:val="002705D8"/>
+    <w:rPr>
+      <w:rFonts w:asciiTheme="majorHAnsi" w:eastAsiaTheme="majorEastAsia" w:hAnsiTheme="majorHAnsi" w:cstheme="majorBidi"/>
+      <w:color w:val="2F5496" w:themeColor="accent1" w:themeShade="BF"/>
+      <w:sz w:val="32"/>
+      <w:szCs w:val="32"/>
+    </w:rPr>
+  </w:style>
+  <w:style w:type="character" w:customStyle="1" w:styleId="Ttulo2Carter">
+    <w:name w:val="Título 2 Caráter"/>
+    <w:basedOn w:val="Tipodeletrapredefinidodopargrafo"/>
+    <w:link w:val="Ttulo2"/>
+    <w:uiPriority w:val="9"/>
+    <w:rsid w:val="002705D8"/>
+    <w:rPr>
+      <w:rFonts w:asciiTheme="majorHAnsi" w:eastAsiaTheme="majorEastAsia" w:hAnsiTheme="majorHAnsi" w:cstheme="majorBidi"/>
+      <w:color w:val="2F5496" w:themeColor="accent1" w:themeShade="BF"/>
+      <w:sz w:val="26"/>
+      <w:szCs w:val="26"/>
+    </w:rPr>
+  </w:style>
+  <w:style w:type="character" w:customStyle="1" w:styleId="Ttulo3Carter">
+    <w:name w:val="Título 3 Caráter"/>
+    <w:basedOn w:val="Tipodeletrapredefinidodopargrafo"/>
+    <w:link w:val="Ttulo3"/>
+    <w:uiPriority w:val="9"/>
+    <w:rsid w:val="002705D8"/>
+    <w:rPr>
+      <w:rFonts w:asciiTheme="majorHAnsi" w:eastAsiaTheme="majorEastAsia" w:hAnsiTheme="majorHAnsi" w:cstheme="majorBidi"/>
+      <w:color w:val="1F3763" w:themeColor="accent1" w:themeShade="7F"/>
+      <w:sz w:val="24"/>
+      <w:szCs w:val="24"/>
+    </w:rPr>
   </w:style>
 </w:styles>
 </file>

</xml_diff>